<commit_message>
added one more case and removed test code from ScanForProblems.java
</commit_message>
<xml_diff>
--- a/AnnotatedEULA.docx
+++ b/AnnotatedEULA.docx
@@ -1276,7 +1276,20 @@
         <w:rPr>
           <w:rFonts w:ascii="inherit" w:eastAsia="Times New Roman" w:hAnsi="inherit" w:cs="Times New Roman"/>
         </w:rPr>
-        <w:t xml:space="preserve">If we remove content that you have shared in violation of our Community Standards, we’ll let you know and explain any options you have to request another review, unless you seriously or repeatedly violate these Terms or if doing so may expose us or others to legal liability; harm our community of users; compromise or interfere with the integrity or operation of any of our services, systems or Products; where we are restricted due to technical limitations; or where we are prohibited from doing so for legal reasons.</w:t>
+        <w:t xml:space="preserve">If we remove content that you have shared in violation of our Community Standards, we’ll let you know and explain any options you have to request another review, unless you seriously or repeatedly violate these Terms or if doing so may expose us or others to legal </w:t>
+      </w:r>
+      <w:r>
+        <w:rPr>
+          <w:rFonts w:ascii="inherit" w:eastAsia="Times New Roman" w:hAnsi="inherit" w:cs="Times New Roman"/>
+          <w:highlight w:val="darkYellow"/>
+        </w:rPr>
+        <w:t xml:space="preserve">liability</w:t>
+      </w:r>
+      <w:r>
+        <w:rPr>
+          <w:rFonts w:ascii="inherit" w:eastAsia="Times New Roman" w:hAnsi="inherit" w:cs="Times New Roman"/>
+        </w:rPr>
+        <w:t xml:space="preserve">; harm our community of users; compromise or interfere with the integrity or operation of any of our services, systems or Products; where we are restricted due to technical limitations; or where we are prohibited from doing so for legal reasons.</w:t>
       </w:r>
     </w:p>
     <w:p>
@@ -2059,7 +2072,20 @@
         <w:rPr>
           <w:rFonts w:ascii="inherit" w:eastAsia="Times New Roman" w:hAnsi="inherit" w:cs="Times New Roman"/>
         </w:rPr>
-        <w:t xml:space="preserve">Where we take such action we’ll let you know and explain any options you have to request a review, unless doing so may expose us or others to legal liability; harm our community of users; compromise or interfere with the integrity or operation of any of our services, systems or Products; or where we are restricted due to technical limitations; or where we are prohibited from doing so for legal reasons.</w:t>
+        <w:t xml:space="preserve">Where we take such action we’ll let you know and explain any options you have to request a review, unless doing so may expose us or others to legal </w:t>
+      </w:r>
+      <w:r>
+        <w:rPr>
+          <w:rFonts w:ascii="inherit" w:eastAsia="Times New Roman" w:hAnsi="inherit" w:cs="Times New Roman"/>
+          <w:highlight w:val="darkYellow"/>
+        </w:rPr>
+        <w:t xml:space="preserve">liability</w:t>
+      </w:r>
+      <w:r>
+        <w:rPr>
+          <w:rFonts w:ascii="inherit" w:eastAsia="Times New Roman" w:hAnsi="inherit" w:cs="Times New Roman"/>
+        </w:rPr>
+        <w:t xml:space="preserve">; harm our community of users; compromise or interfere with the integrity or operation of any of our services, systems or Products; or where we are restricted due to technical limitations; or where we are prohibited from doing so for legal reasons.</w:t>
       </w:r>
     </w:p>
     <w:p>
@@ -2132,7 +2158,15 @@
           <w:rFonts w:ascii="inherit" w:eastAsia="Times New Roman" w:hAnsi="inherit" w:cs="Times New Roman"/>
           <w:u w:val="single"/>
         </w:rPr>
-        <w:t xml:space="preserve">Limits on liability</w:t>
+        <w:t xml:space="preserve">Limits on </w:t>
+      </w:r>
+      <w:r>
+        <w:rPr>
+          <w:rFonts w:ascii="inherit" w:eastAsia="Times New Roman" w:hAnsi="inherit" w:cs="Times New Roman"/>
+          <w:highlight w:val="darkYellow"/>
+          <w:u w:val="single"/>
+        </w:rPr>
+        <w:t xml:space="preserve">liability</w:t>
       </w:r>
       <w:r>
         <w:rPr>
@@ -2165,7 +2199,20 @@
         <w:rPr>
           <w:rFonts w:ascii="inherit" w:eastAsia="Times New Roman" w:hAnsi="inherit" w:cs="Times New Roman"/>
         </w:rPr>
-        <w:t xml:space="preserve">We cannot predict when issues might arise with our Products. Accordingly, our liability shall be limited to the fullest extent permitted by applicable law, and under no circumstance will we be liable to you for any lost profits, revenues, </w:t>
+        <w:t xml:space="preserve">We cannot predict when issues might arise with our Products. Accordingly, our </w:t>
+      </w:r>
+      <w:r>
+        <w:rPr>
+          <w:rFonts w:ascii="inherit" w:eastAsia="Times New Roman" w:hAnsi="inherit" w:cs="Times New Roman"/>
+          <w:highlight w:val="darkYellow"/>
+        </w:rPr>
+        <w:t xml:space="preserve">liability</w:t>
+      </w:r>
+      <w:r>
+        <w:rPr>
+          <w:rFonts w:ascii="inherit" w:eastAsia="Times New Roman" w:hAnsi="inherit" w:cs="Times New Roman"/>
+        </w:rPr>
+        <w:t xml:space="preserve"> shall be limited to the fullest extent permitted by applicable law, and under no circumstance will we be liable to you for any lost profits, revenues, </w:t>
       </w:r>
       <w:r>
         <w:rPr>
@@ -2178,7 +2225,20 @@
         <w:rPr>
           <w:rFonts w:ascii="inherit" w:eastAsia="Times New Roman" w:hAnsi="inherit" w:cs="Times New Roman"/>
         </w:rPr>
-        <w:t xml:space="preserve">, or data, or consequential, special, indirect, exemplary, punitive, or incidental damages arising out of or related to these Terms or the Facebook Products, even if we have been advised of the possibility of such damages. Our aggregate liability arising out of or relating to these Terms or the Facebook Products will not exceed the greater of $100 or the amount you have paid us in the past twelve months.</w:t>
+        <w:t xml:space="preserve">, or data, or consequential, special, indirect, exemplary, punitive, or incidental damages arising out of or related to these Terms or the Facebook Products, even if we have been advised of the possibility of such damages. Our aggregate </w:t>
+      </w:r>
+      <w:r>
+        <w:rPr>
+          <w:rFonts w:ascii="inherit" w:eastAsia="Times New Roman" w:hAnsi="inherit" w:cs="Times New Roman"/>
+          <w:highlight w:val="darkYellow"/>
+        </w:rPr>
+        <w:t xml:space="preserve">liability</w:t>
+      </w:r>
+      <w:r>
+        <w:rPr>
+          <w:rFonts w:ascii="inherit" w:eastAsia="Times New Roman" w:hAnsi="inherit" w:cs="Times New Roman"/>
+        </w:rPr>
+        <w:t xml:space="preserve"> arising out of or relating to these Terms or the Facebook Products will not exceed the greater of $100 or the amount you have paid us in the past twelve months.</w:t>
       </w:r>
     </w:p>
     <w:p>

</xml_diff>